<commit_message>
commented sysout's& updated Readme.doc
</commit_message>
<xml_diff>
--- a/ReadMe.docx
+++ b/ReadMe.docx
@@ -54,13 +54,130 @@
           <w:r>
             <w:fldChar w:fldCharType="separate"/>
           </w:r>
-          <w:hyperlink w:anchor="_Toc509773743" w:history="1">
+          <w:bookmarkStart w:id="0" w:name="_GoBack"/>
+          <w:bookmarkEnd w:id="0"/>
+          <w:r>
+            <w:rPr>
+              <w:rStyle w:val="Hyperlink"/>
+              <w:noProof/>
+            </w:rPr>
+            <w:fldChar w:fldCharType="begin"/>
+          </w:r>
+          <w:r>
+            <w:rPr>
+              <w:rStyle w:val="Hyperlink"/>
+              <w:noProof/>
+            </w:rPr>
+            <w:instrText xml:space="preserve"> </w:instrText>
+          </w:r>
+          <w:r>
+            <w:rPr>
+              <w:noProof/>
+            </w:rPr>
+            <w:instrText>HYPERLINK \l "_Toc509787382"</w:instrText>
+          </w:r>
+          <w:r>
+            <w:rPr>
+              <w:rStyle w:val="Hyperlink"/>
+              <w:noProof/>
+            </w:rPr>
+            <w:instrText xml:space="preserve"> </w:instrText>
+          </w:r>
+          <w:r>
+            <w:rPr>
+              <w:rStyle w:val="Hyperlink"/>
+              <w:noProof/>
+            </w:rPr>
+          </w:r>
+          <w:r>
+            <w:rPr>
+              <w:rStyle w:val="Hyperlink"/>
+              <w:noProof/>
+            </w:rPr>
+            <w:fldChar w:fldCharType="separate"/>
+          </w:r>
+          <w:r>
+            <w:rPr>
+              <w:rStyle w:val="Hyperlink"/>
+              <w:noProof/>
+            </w:rPr>
+            <w:t>CurrencyFair TradeMessage API Project Documentation</w:t>
+          </w:r>
+          <w:r>
+            <w:rPr>
+              <w:noProof/>
+              <w:webHidden/>
+            </w:rPr>
+            <w:tab/>
+          </w:r>
+          <w:r>
+            <w:rPr>
+              <w:noProof/>
+              <w:webHidden/>
+            </w:rPr>
+            <w:fldChar w:fldCharType="begin"/>
+          </w:r>
+          <w:r>
+            <w:rPr>
+              <w:noProof/>
+              <w:webHidden/>
+            </w:rPr>
+            <w:instrText xml:space="preserve"> PAGEREF _Toc509787382 \h </w:instrText>
+          </w:r>
+          <w:r>
+            <w:rPr>
+              <w:noProof/>
+              <w:webHidden/>
+            </w:rPr>
+          </w:r>
+          <w:r>
+            <w:rPr>
+              <w:noProof/>
+              <w:webHidden/>
+            </w:rPr>
+            <w:fldChar w:fldCharType="separate"/>
+          </w:r>
+          <w:r>
+            <w:rPr>
+              <w:noProof/>
+              <w:webHidden/>
+            </w:rPr>
+            <w:t>1</w:t>
+          </w:r>
+          <w:r>
+            <w:rPr>
+              <w:noProof/>
+              <w:webHidden/>
+            </w:rPr>
+            <w:fldChar w:fldCharType="end"/>
+          </w:r>
+          <w:r>
+            <w:rPr>
+              <w:rStyle w:val="Hyperlink"/>
+              <w:noProof/>
+            </w:rPr>
+            <w:fldChar w:fldCharType="end"/>
+          </w:r>
+        </w:p>
+        <w:p>
+          <w:pPr>
+            <w:pStyle w:val="TOC2"/>
+            <w:tabs>
+              <w:tab w:val="right" w:leader="dot" w:pos="9016"/>
+            </w:tabs>
+            <w:rPr>
+              <w:rFonts w:eastAsiaTheme="minorEastAsia"/>
+              <w:noProof/>
+              <w:lang w:eastAsia="en-GB"/>
+            </w:rPr>
+          </w:pPr>
+          <w:hyperlink w:anchor="_Toc509787383" w:history="1">
             <w:r>
               <w:rPr>
                 <w:rStyle w:val="Hyperlink"/>
                 <w:noProof/>
               </w:rPr>
-              <w:t>CurrencyFair TradeMessage API Project Documentation</w:t>
+              <w:t>Reference Specification:</w:t>
             </w:r>
             <w:r>
               <w:rPr>
@@ -81,7 +198,7 @@
                 <w:noProof/>
                 <w:webHidden/>
               </w:rPr>
-              <w:instrText xml:space="preserve"> PAGEREF _Toc509773743 \h </w:instrText>
+              <w:instrText xml:space="preserve"> PAGEREF _Toc509787383 \h </w:instrText>
             </w:r>
             <w:r>
               <w:rPr>
@@ -124,13 +241,13 @@
               <w:lang w:eastAsia="en-GB"/>
             </w:rPr>
           </w:pPr>
-          <w:hyperlink w:anchor="_Toc509773744" w:history="1">
+          <w:hyperlink w:anchor="_Toc509787384" w:history="1">
             <w:r>
               <w:rPr>
                 <w:rStyle w:val="Hyperlink"/>
                 <w:noProof/>
               </w:rPr>
-              <w:t>Reference Specification:</w:t>
+              <w:t>Project Information:</w:t>
             </w:r>
             <w:r>
               <w:rPr>
@@ -151,7 +268,7 @@
                 <w:noProof/>
                 <w:webHidden/>
               </w:rPr>
-              <w:instrText xml:space="preserve"> PAGEREF _Toc509773744 \h </w:instrText>
+              <w:instrText xml:space="preserve"> PAGEREF _Toc509787384 \h </w:instrText>
             </w:r>
             <w:r>
               <w:rPr>
@@ -194,13 +311,13 @@
               <w:lang w:eastAsia="en-GB"/>
             </w:rPr>
           </w:pPr>
-          <w:hyperlink w:anchor="_Toc509773745" w:history="1">
+          <w:hyperlink w:anchor="_Toc509787385" w:history="1">
             <w:r>
               <w:rPr>
                 <w:rStyle w:val="Hyperlink"/>
                 <w:noProof/>
               </w:rPr>
-              <w:t>Project Information:</w:t>
+              <w:t>Reasons for Implementing with given technology</w:t>
             </w:r>
             <w:r>
               <w:rPr>
@@ -221,7 +338,217 @@
                 <w:noProof/>
                 <w:webHidden/>
               </w:rPr>
-              <w:instrText xml:space="preserve"> PAGEREF _Toc509773745 \h </w:instrText>
+              <w:instrText xml:space="preserve"> PAGEREF _Toc509787385 \h </w:instrText>
+            </w:r>
+            <w:r>
+              <w:rPr>
+                <w:noProof/>
+                <w:webHidden/>
+              </w:rPr>
+            </w:r>
+            <w:r>
+              <w:rPr>
+                <w:noProof/>
+                <w:webHidden/>
+              </w:rPr>
+              <w:fldChar w:fldCharType="separate"/>
+            </w:r>
+            <w:r>
+              <w:rPr>
+                <w:noProof/>
+                <w:webHidden/>
+              </w:rPr>
+              <w:t>1</w:t>
+            </w:r>
+            <w:r>
+              <w:rPr>
+                <w:noProof/>
+                <w:webHidden/>
+              </w:rPr>
+              <w:fldChar w:fldCharType="end"/>
+            </w:r>
+          </w:hyperlink>
+        </w:p>
+        <w:p>
+          <w:pPr>
+            <w:pStyle w:val="TOC3"/>
+            <w:tabs>
+              <w:tab w:val="right" w:leader="dot" w:pos="9016"/>
+            </w:tabs>
+            <w:rPr>
+              <w:rFonts w:eastAsiaTheme="minorEastAsia"/>
+              <w:noProof/>
+              <w:lang w:eastAsia="en-GB"/>
+            </w:rPr>
+          </w:pPr>
+          <w:hyperlink w:anchor="_Toc509787386" w:history="1">
+            <w:r>
+              <w:rPr>
+                <w:rStyle w:val="Hyperlink"/>
+                <w:noProof/>
+              </w:rPr>
+              <w:t>Jersey</w:t>
+            </w:r>
+            <w:r>
+              <w:rPr>
+                <w:noProof/>
+                <w:webHidden/>
+              </w:rPr>
+              <w:tab/>
+            </w:r>
+            <w:r>
+              <w:rPr>
+                <w:noProof/>
+                <w:webHidden/>
+              </w:rPr>
+              <w:fldChar w:fldCharType="begin"/>
+            </w:r>
+            <w:r>
+              <w:rPr>
+                <w:noProof/>
+                <w:webHidden/>
+              </w:rPr>
+              <w:instrText xml:space="preserve"> PAGEREF _Toc509787386 \h </w:instrText>
+            </w:r>
+            <w:r>
+              <w:rPr>
+                <w:noProof/>
+                <w:webHidden/>
+              </w:rPr>
+            </w:r>
+            <w:r>
+              <w:rPr>
+                <w:noProof/>
+                <w:webHidden/>
+              </w:rPr>
+              <w:fldChar w:fldCharType="separate"/>
+            </w:r>
+            <w:r>
+              <w:rPr>
+                <w:noProof/>
+                <w:webHidden/>
+              </w:rPr>
+              <w:t>1</w:t>
+            </w:r>
+            <w:r>
+              <w:rPr>
+                <w:noProof/>
+                <w:webHidden/>
+              </w:rPr>
+              <w:fldChar w:fldCharType="end"/>
+            </w:r>
+          </w:hyperlink>
+        </w:p>
+        <w:p>
+          <w:pPr>
+            <w:pStyle w:val="TOC3"/>
+            <w:tabs>
+              <w:tab w:val="right" w:leader="dot" w:pos="9016"/>
+            </w:tabs>
+            <w:rPr>
+              <w:rFonts w:eastAsiaTheme="minorEastAsia"/>
+              <w:noProof/>
+              <w:lang w:eastAsia="en-GB"/>
+            </w:rPr>
+          </w:pPr>
+          <w:hyperlink w:anchor="_Toc509787387" w:history="1">
+            <w:r>
+              <w:rPr>
+                <w:rStyle w:val="Hyperlink"/>
+                <w:noProof/>
+              </w:rPr>
+              <w:t>Hibernate</w:t>
+            </w:r>
+            <w:r>
+              <w:rPr>
+                <w:noProof/>
+                <w:webHidden/>
+              </w:rPr>
+              <w:tab/>
+            </w:r>
+            <w:r>
+              <w:rPr>
+                <w:noProof/>
+                <w:webHidden/>
+              </w:rPr>
+              <w:fldChar w:fldCharType="begin"/>
+            </w:r>
+            <w:r>
+              <w:rPr>
+                <w:noProof/>
+                <w:webHidden/>
+              </w:rPr>
+              <w:instrText xml:space="preserve"> PAGEREF _Toc509787387 \h </w:instrText>
+            </w:r>
+            <w:r>
+              <w:rPr>
+                <w:noProof/>
+                <w:webHidden/>
+              </w:rPr>
+            </w:r>
+            <w:r>
+              <w:rPr>
+                <w:noProof/>
+                <w:webHidden/>
+              </w:rPr>
+              <w:fldChar w:fldCharType="separate"/>
+            </w:r>
+            <w:r>
+              <w:rPr>
+                <w:noProof/>
+                <w:webHidden/>
+              </w:rPr>
+              <w:t>1</w:t>
+            </w:r>
+            <w:r>
+              <w:rPr>
+                <w:noProof/>
+                <w:webHidden/>
+              </w:rPr>
+              <w:fldChar w:fldCharType="end"/>
+            </w:r>
+          </w:hyperlink>
+        </w:p>
+        <w:p>
+          <w:pPr>
+            <w:pStyle w:val="TOC3"/>
+            <w:tabs>
+              <w:tab w:val="right" w:leader="dot" w:pos="9016"/>
+            </w:tabs>
+            <w:rPr>
+              <w:rFonts w:eastAsiaTheme="minorEastAsia"/>
+              <w:noProof/>
+              <w:lang w:eastAsia="en-GB"/>
+            </w:rPr>
+          </w:pPr>
+          <w:hyperlink w:anchor="_Toc509787388" w:history="1">
+            <w:r>
+              <w:rPr>
+                <w:rStyle w:val="Hyperlink"/>
+                <w:noProof/>
+              </w:rPr>
+              <w:t>JSP-JavaScript-JQuery-Ajax</w:t>
+            </w:r>
+            <w:r>
+              <w:rPr>
+                <w:noProof/>
+                <w:webHidden/>
+              </w:rPr>
+              <w:tab/>
+            </w:r>
+            <w:r>
+              <w:rPr>
+                <w:noProof/>
+                <w:webHidden/>
+              </w:rPr>
+              <w:fldChar w:fldCharType="begin"/>
+            </w:r>
+            <w:r>
+              <w:rPr>
+                <w:noProof/>
+                <w:webHidden/>
+              </w:rPr>
+              <w:instrText xml:space="preserve"> PAGEREF _Toc509787388 \h </w:instrText>
             </w:r>
             <w:r>
               <w:rPr>
@@ -264,13 +591,13 @@
               <w:lang w:eastAsia="en-GB"/>
             </w:rPr>
           </w:pPr>
-          <w:hyperlink w:anchor="_Toc509773746" w:history="1">
+          <w:hyperlink w:anchor="_Toc509787389" w:history="1">
             <w:r>
               <w:rPr>
                 <w:rStyle w:val="Hyperlink"/>
                 <w:noProof/>
               </w:rPr>
-              <w:t>Reasons for Implementing with given technology</w:t>
+              <w:t>Needed to Use:</w:t>
             </w:r>
             <w:r>
               <w:rPr>
@@ -291,7 +618,7 @@
                 <w:noProof/>
                 <w:webHidden/>
               </w:rPr>
-              <w:instrText xml:space="preserve"> PAGEREF _Toc509773746 \h </w:instrText>
+              <w:instrText xml:space="preserve"> PAGEREF _Toc509787389 \h </w:instrText>
             </w:r>
             <w:r>
               <w:rPr>
@@ -311,143 +638,7 @@
                 <w:noProof/>
                 <w:webHidden/>
               </w:rPr>
-              <w:t>1</w:t>
-            </w:r>
-            <w:r>
-              <w:rPr>
-                <w:noProof/>
-                <w:webHidden/>
-              </w:rPr>
-              <w:fldChar w:fldCharType="end"/>
-            </w:r>
-          </w:hyperlink>
-        </w:p>
-        <w:p>
-          <w:pPr>
-            <w:pStyle w:val="TOC3"/>
-            <w:tabs>
-              <w:tab w:val="right" w:leader="dot" w:pos="9016"/>
-            </w:tabs>
-            <w:rPr>
-              <w:noProof/>
-            </w:rPr>
-          </w:pPr>
-          <w:hyperlink w:anchor="_Toc509773747" w:history="1">
-            <w:r>
-              <w:rPr>
-                <w:rStyle w:val="Hyperlink"/>
-                <w:noProof/>
-              </w:rPr>
-              <w:t>Jersey</w:t>
-            </w:r>
-            <w:r>
-              <w:rPr>
-                <w:noProof/>
-                <w:webHidden/>
-              </w:rPr>
-              <w:tab/>
-            </w:r>
-            <w:r>
-              <w:rPr>
-                <w:noProof/>
-                <w:webHidden/>
-              </w:rPr>
-              <w:fldChar w:fldCharType="begin"/>
-            </w:r>
-            <w:r>
-              <w:rPr>
-                <w:noProof/>
-                <w:webHidden/>
-              </w:rPr>
-              <w:instrText xml:space="preserve"> PAGEREF _Toc509773747 \h </w:instrText>
-            </w:r>
-            <w:r>
-              <w:rPr>
-                <w:noProof/>
-                <w:webHidden/>
-              </w:rPr>
-            </w:r>
-            <w:r>
-              <w:rPr>
-                <w:noProof/>
-                <w:webHidden/>
-              </w:rPr>
-              <w:fldChar w:fldCharType="separate"/>
-            </w:r>
-            <w:r>
-              <w:rPr>
-                <w:noProof/>
-                <w:webHidden/>
-              </w:rPr>
-              <w:t>1</w:t>
-            </w:r>
-            <w:r>
-              <w:rPr>
-                <w:noProof/>
-                <w:webHidden/>
-              </w:rPr>
-              <w:fldChar w:fldCharType="end"/>
-            </w:r>
-          </w:hyperlink>
-        </w:p>
-        <w:p>
-          <w:pPr>
-            <w:pStyle w:val="TOC3"/>
-            <w:tabs>
-              <w:tab w:val="right" w:leader="dot" w:pos="9016"/>
-            </w:tabs>
-            <w:rPr>
-              <w:noProof/>
-            </w:rPr>
-          </w:pPr>
-          <w:hyperlink w:anchor="_Toc509773748" w:history="1">
-            <w:r>
-              <w:rPr>
-                <w:rStyle w:val="Hyperlink"/>
-                <w:noProof/>
-              </w:rPr>
-              <w:t>Hibernate</w:t>
-            </w:r>
-            <w:r>
-              <w:rPr>
-                <w:noProof/>
-                <w:webHidden/>
-              </w:rPr>
-              <w:tab/>
-            </w:r>
-            <w:r>
-              <w:rPr>
-                <w:noProof/>
-                <w:webHidden/>
-              </w:rPr>
-              <w:fldChar w:fldCharType="begin"/>
-            </w:r>
-            <w:r>
-              <w:rPr>
-                <w:noProof/>
-                <w:webHidden/>
-              </w:rPr>
-              <w:instrText xml:space="preserve"> PAGEREF _Toc509773748 \h </w:instrText>
-            </w:r>
-            <w:r>
-              <w:rPr>
-                <w:noProof/>
-                <w:webHidden/>
-              </w:rPr>
-            </w:r>
-            <w:r>
-              <w:rPr>
-                <w:noProof/>
-                <w:webHidden/>
-              </w:rPr>
-              <w:fldChar w:fldCharType="separate"/>
-            </w:r>
-            <w:r>
-              <w:rPr>
-                <w:noProof/>
-                <w:webHidden/>
-              </w:rPr>
-              <w:t>1</w:t>
+              <w:t>2</w:t>
             </w:r>
             <w:r>
               <w:rPr>
@@ -470,13 +661,13 @@
               <w:lang w:eastAsia="en-GB"/>
             </w:rPr>
           </w:pPr>
-          <w:hyperlink w:anchor="_Toc509773749" w:history="1">
+          <w:hyperlink w:anchor="_Toc509787390" w:history="1">
             <w:r>
               <w:rPr>
                 <w:rStyle w:val="Hyperlink"/>
                 <w:noProof/>
               </w:rPr>
-              <w:t>Needed to Use:</w:t>
+              <w:t>Running operations:</w:t>
             </w:r>
             <w:r>
               <w:rPr>
@@ -497,7 +688,7 @@
                 <w:noProof/>
                 <w:webHidden/>
               </w:rPr>
-              <w:instrText xml:space="preserve"> PAGEREF _Toc509773749 \h </w:instrText>
+              <w:instrText xml:space="preserve"> PAGEREF _Toc509787390 \h </w:instrText>
             </w:r>
             <w:r>
               <w:rPr>
@@ -517,7 +708,7 @@
                 <w:noProof/>
                 <w:webHidden/>
               </w:rPr>
-              <w:t>2</w:t>
+              <w:t>3</w:t>
             </w:r>
             <w:r>
               <w:rPr>
@@ -540,13 +731,13 @@
               <w:lang w:eastAsia="en-GB"/>
             </w:rPr>
           </w:pPr>
-          <w:hyperlink w:anchor="_Toc509773750" w:history="1">
+          <w:hyperlink w:anchor="_Toc509787391" w:history="1">
             <w:r>
               <w:rPr>
                 <w:rStyle w:val="Hyperlink"/>
                 <w:noProof/>
               </w:rPr>
-              <w:t>Running operations:</w:t>
+              <w:t>API:</w:t>
             </w:r>
             <w:r>
               <w:rPr>
@@ -567,77 +758,7 @@
                 <w:noProof/>
                 <w:webHidden/>
               </w:rPr>
-              <w:instrText xml:space="preserve"> PAGEREF _Toc509773750 \h </w:instrText>
-            </w:r>
-            <w:r>
-              <w:rPr>
-                <w:noProof/>
-                <w:webHidden/>
-              </w:rPr>
-            </w:r>
-            <w:r>
-              <w:rPr>
-                <w:noProof/>
-                <w:webHidden/>
-              </w:rPr>
-              <w:fldChar w:fldCharType="separate"/>
-            </w:r>
-            <w:r>
-              <w:rPr>
-                <w:noProof/>
-                <w:webHidden/>
-              </w:rPr>
-              <w:t>3</w:t>
-            </w:r>
-            <w:r>
-              <w:rPr>
-                <w:noProof/>
-                <w:webHidden/>
-              </w:rPr>
-              <w:fldChar w:fldCharType="end"/>
-            </w:r>
-          </w:hyperlink>
-        </w:p>
-        <w:p>
-          <w:pPr>
-            <w:pStyle w:val="TOC2"/>
-            <w:tabs>
-              <w:tab w:val="right" w:leader="dot" w:pos="9016"/>
-            </w:tabs>
-            <w:rPr>
-              <w:rFonts w:eastAsiaTheme="minorEastAsia"/>
-              <w:noProof/>
-              <w:lang w:eastAsia="en-GB"/>
-            </w:rPr>
-          </w:pPr>
-          <w:hyperlink w:anchor="_Toc509773751" w:history="1">
-            <w:r>
-              <w:rPr>
-                <w:rStyle w:val="Hyperlink"/>
-                <w:noProof/>
-              </w:rPr>
-              <w:t>API:</w:t>
-            </w:r>
-            <w:r>
-              <w:rPr>
-                <w:noProof/>
-                <w:webHidden/>
-              </w:rPr>
-              <w:tab/>
-            </w:r>
-            <w:r>
-              <w:rPr>
-                <w:noProof/>
-                <w:webHidden/>
-              </w:rPr>
-              <w:fldChar w:fldCharType="begin"/>
-            </w:r>
-            <w:r>
-              <w:rPr>
-                <w:noProof/>
-                <w:webHidden/>
-              </w:rPr>
-              <w:instrText xml:space="preserve"> PAGEREF _Toc509773751 \h </w:instrText>
+              <w:instrText xml:space="preserve"> PAGEREF _Toc509787391 \h </w:instrText>
             </w:r>
             <w:r>
               <w:rPr>
@@ -684,7 +805,7 @@
       <w:pPr>
         <w:pStyle w:val="Heading1"/>
       </w:pPr>
-      <w:bookmarkStart w:id="0" w:name="_Toc509773743"/>
+      <w:bookmarkStart w:id="1" w:name="_Toc509787382"/>
       <w:proofErr w:type="spellStart"/>
       <w:r>
         <w:t>CurrencyFair</w:t>
@@ -707,17 +828,17 @@
       <w:r>
         <w:t>Documentation</w:t>
       </w:r>
-      <w:bookmarkEnd w:id="0"/>
+      <w:bookmarkEnd w:id="1"/>
     </w:p>
     <w:p>
       <w:pPr>
         <w:pStyle w:val="Heading2"/>
       </w:pPr>
-      <w:bookmarkStart w:id="1" w:name="_Toc509773744"/>
+      <w:bookmarkStart w:id="2" w:name="_Toc509787383"/>
       <w:r>
         <w:t>Reference Specification:</w:t>
       </w:r>
-      <w:bookmarkEnd w:id="1"/>
+      <w:bookmarkEnd w:id="2"/>
     </w:p>
     <w:p>
       <w:pPr>
@@ -768,11 +889,11 @@
       <w:pPr>
         <w:pStyle w:val="Heading2"/>
       </w:pPr>
-      <w:bookmarkStart w:id="2" w:name="_Toc509773745"/>
+      <w:bookmarkStart w:id="3" w:name="_Toc509787384"/>
       <w:r>
         <w:t>Project Information:</w:t>
       </w:r>
-      <w:bookmarkEnd w:id="2"/>
+      <w:bookmarkEnd w:id="3"/>
     </w:p>
     <w:p>
       <w:r>
@@ -826,21 +947,21 @@
       <w:pPr>
         <w:pStyle w:val="Heading2"/>
       </w:pPr>
-      <w:bookmarkStart w:id="3" w:name="_Toc509773746"/>
+      <w:bookmarkStart w:id="4" w:name="_Toc509787385"/>
       <w:r>
         <w:t>Reasons for Implementing with given technology</w:t>
       </w:r>
-      <w:bookmarkEnd w:id="3"/>
+      <w:bookmarkEnd w:id="4"/>
     </w:p>
     <w:p>
       <w:pPr>
         <w:pStyle w:val="Heading3"/>
       </w:pPr>
-      <w:bookmarkStart w:id="4" w:name="_Toc509773747"/>
+      <w:bookmarkStart w:id="5" w:name="_Toc509787386"/>
       <w:r>
         <w:t>Jersey</w:t>
       </w:r>
-      <w:bookmarkEnd w:id="4"/>
+      <w:bookmarkEnd w:id="5"/>
     </w:p>
     <w:p>
       <w:r>
@@ -851,11 +972,11 @@
       <w:pPr>
         <w:pStyle w:val="Heading3"/>
       </w:pPr>
-      <w:bookmarkStart w:id="5" w:name="_Toc509773748"/>
+      <w:bookmarkStart w:id="6" w:name="_Toc509787387"/>
       <w:r>
         <w:t>Hibernate</w:t>
       </w:r>
-      <w:bookmarkEnd w:id="5"/>
+      <w:bookmarkEnd w:id="6"/>
     </w:p>
     <w:p>
       <w:r>
@@ -881,6 +1002,7 @@
       <w:pPr>
         <w:pStyle w:val="Heading3"/>
       </w:pPr>
+      <w:bookmarkStart w:id="7" w:name="_Toc509787388"/>
       <w:r>
         <w:t>JSP-JavaScript-</w:t>
       </w:r>
@@ -892,6 +1014,7 @@
       <w:r>
         <w:t>-Ajax</w:t>
       </w:r>
+      <w:bookmarkEnd w:id="7"/>
     </w:p>
     <w:p>
       <w:r>
@@ -915,12 +1038,12 @@
       <w:pPr>
         <w:pStyle w:val="Heading2"/>
       </w:pPr>
-      <w:bookmarkStart w:id="6" w:name="_Toc509773749"/>
+      <w:bookmarkStart w:id="8" w:name="_Toc509787389"/>
       <w:r>
         <w:lastRenderedPageBreak/>
         <w:t>Needed to Use:</w:t>
       </w:r>
-      <w:bookmarkEnd w:id="6"/>
+      <w:bookmarkEnd w:id="8"/>
     </w:p>
     <w:p>
       <w:r>
@@ -1034,7 +1157,7 @@
       <w:pPr>
         <w:pStyle w:val="Heading2"/>
       </w:pPr>
-      <w:bookmarkStart w:id="7" w:name="_Toc509773750"/>
+      <w:bookmarkStart w:id="9" w:name="_Toc509787390"/>
       <w:r>
         <w:lastRenderedPageBreak/>
         <w:t xml:space="preserve">Running </w:t>
@@ -1048,7 +1171,7 @@
       <w:r>
         <w:t>:</w:t>
       </w:r>
-      <w:bookmarkEnd w:id="7"/>
+      <w:bookmarkEnd w:id="9"/>
     </w:p>
     <w:p>
       <w:hyperlink r:id="rId12" w:history="1">
@@ -1188,14 +1311,12 @@
       <w:pPr>
         <w:pStyle w:val="Heading2"/>
       </w:pPr>
-      <w:bookmarkStart w:id="8" w:name="_Toc509773751"/>
-      <w:bookmarkStart w:id="9" w:name="_GoBack"/>
-      <w:bookmarkEnd w:id="9"/>
+      <w:bookmarkStart w:id="10" w:name="_Toc509787391"/>
       <w:r>
         <w:lastRenderedPageBreak/>
         <w:t>API:</w:t>
       </w:r>
-      <w:bookmarkEnd w:id="8"/>
+      <w:bookmarkEnd w:id="10"/>
     </w:p>
     <w:p>
       <w:pPr>
@@ -3162,7 +3283,7 @@
 </file>
 
 <file path=customXml/itemProps1.xml><?xml version="1.0" encoding="utf-8"?>
-<ds:datastoreItem xmlns:ds="http://schemas.openxmlformats.org/officeDocument/2006/customXml" ds:itemID="{819EA8D4-9088-43F9-8E7A-6CADF6BE9E2B}">
+<ds:datastoreItem xmlns:ds="http://schemas.openxmlformats.org/officeDocument/2006/customXml" ds:itemID="{3ED0C375-A9A8-4726-9B30-354CB59E8D54}">
   <ds:schemaRefs>
     <ds:schemaRef ds:uri="http://schemas.openxmlformats.org/officeDocument/2006/bibliography"/>
   </ds:schemaRefs>

</xml_diff>